<commit_message>
Update PR in spanish.
</commit_message>
<xml_diff>
--- a/raspberryshake-press-es.docx
+++ b/raspberryshake-press-es.docx
@@ -23,7 +23,7 @@
           <w:shd w:fill="auto" w:val="clear"/>
         </w:rPr>
       </w:pPr>
-      <w:bookmarkStart w:id="0" w:name="docs-internal-guid-40f5fa87-e0f1-89bd-474b-9b7694cc5f8f"/>
+      <w:bookmarkStart w:id="0" w:name="docs-internal-guid-40f5fa87-e51f-ed2a-7268-1be64fbe1d22"/>
       <w:bookmarkEnd w:id="0"/>
       <w:r>
         <w:rPr>
@@ -399,124 +399,16 @@
           <w:effect w:val="none"/>
           <w:shd w:fill="auto" w:val="clear"/>
         </w:rPr>
-        <w:t xml:space="preserve">El científico e ingeniero Ángel Rodríguez ha hecho accesible el uso de tecnología sismográfica profesional a personas de todo el mundo gracias a su nuevo invento, Raspberry Shake. El dispositivo, que cabe en la palma de su mano, se presenta como el hermanito del renombrado sismógrafo de seis canales y período corto, OSOP Sixaola. Puede detectar y registrar terremotos a partir de magnitud Richter dos a 80 km, y a partir de </w:t>
-      </w:r>
-      <w:r>
-        <w:rPr>
-          <w:rFonts w:ascii="Arial" w:hAnsi="Arial"/>
-          <w:b w:val="false"/>
-          <w:i w:val="false"/>
-          <w:caps w:val="false"/>
-          <w:smallCaps w:val="false"/>
-          <w:strike w:val="false"/>
-          <w:dstrike w:val="false"/>
-          <w:color w:val="000000"/>
-          <w:sz w:val="21"/>
-          <w:u w:val="none"/>
-          <w:effect w:val="none"/>
-          <w:shd w:fill="auto" w:val="clear"/>
-        </w:rPr>
-        <w:t xml:space="preserve">magnitud </w:t>
-      </w:r>
-      <w:r>
-        <w:rPr>
-          <w:rFonts w:ascii="Arial" w:hAnsi="Arial"/>
-          <w:b w:val="false"/>
-          <w:i w:val="false"/>
-          <w:caps w:val="false"/>
-          <w:smallCaps w:val="false"/>
-          <w:strike w:val="false"/>
-          <w:dstrike w:val="false"/>
-          <w:color w:val="000000"/>
-          <w:sz w:val="21"/>
-          <w:u w:val="none"/>
-          <w:effect w:val="none"/>
-          <w:shd w:fill="auto" w:val="clear"/>
-        </w:rPr>
-        <w:t xml:space="preserve">Richter </w:t>
-      </w:r>
-      <w:r>
-        <w:rPr>
-          <w:rFonts w:ascii="Arial" w:hAnsi="Arial"/>
-          <w:b w:val="false"/>
-          <w:i w:val="false"/>
-          <w:caps w:val="false"/>
-          <w:smallCaps w:val="false"/>
-          <w:strike w:val="false"/>
-          <w:dstrike w:val="false"/>
-          <w:color w:val="000000"/>
-          <w:sz w:val="21"/>
-          <w:u w:val="none"/>
-          <w:effect w:val="none"/>
-          <w:shd w:fill="auto" w:val="clear"/>
-        </w:rPr>
-        <w:t>cuatro</w:t>
-      </w:r>
-      <w:r>
-        <w:rPr>
-          <w:rFonts w:ascii="Arial" w:hAnsi="Arial"/>
-          <w:b w:val="false"/>
-          <w:i w:val="false"/>
-          <w:caps w:val="false"/>
-          <w:smallCaps w:val="false"/>
-          <w:strike w:val="false"/>
-          <w:dstrike w:val="false"/>
-          <w:color w:val="000000"/>
-          <w:sz w:val="21"/>
-          <w:u w:val="none"/>
-          <w:effect w:val="none"/>
-          <w:shd w:fill="auto" w:val="clear"/>
-        </w:rPr>
-        <w:t xml:space="preserve"> a una distancia más de 480 km. Aunque es fácil de utilizar y está listo para su uso una vez sacado de la caja, cualquiera que lo necesite puede encontrar </w:t>
-      </w:r>
-      <w:r>
-        <w:rPr>
-          <w:rFonts w:ascii="Arial" w:hAnsi="Arial"/>
-          <w:b w:val="false"/>
-          <w:i w:val="false"/>
-          <w:caps w:val="false"/>
-          <w:smallCaps w:val="false"/>
-          <w:strike w:val="false"/>
-          <w:dstrike w:val="false"/>
-          <w:color w:val="000000"/>
-          <w:sz w:val="21"/>
-          <w:u w:val="none"/>
-          <w:effect w:val="none"/>
-          <w:shd w:fill="auto" w:val="clear"/>
-        </w:rPr>
-        <w:t xml:space="preserve">soporte </w:t>
-      </w:r>
-      <w:r>
-        <w:rPr>
-          <w:rFonts w:ascii="Arial" w:hAnsi="Arial"/>
-          <w:b w:val="false"/>
-          <w:i w:val="false"/>
-          <w:caps w:val="false"/>
-          <w:smallCaps w:val="false"/>
-          <w:strike w:val="false"/>
-          <w:dstrike w:val="false"/>
-          <w:color w:val="000000"/>
-          <w:sz w:val="21"/>
-          <w:u w:val="none"/>
-          <w:effect w:val="none"/>
-          <w:shd w:fill="auto" w:val="clear"/>
-        </w:rPr>
-        <w:t xml:space="preserve">en la comunidad de Raspberry Shake a través de su foro, o directamente por email o Whatsapp. El dispositivo es perfecto para makers y usuarios de Raspberry Pi que quieran divertirse con algo de ciencia real. Para aquellos usuarios que dispongan de otros ordenadores embebidos con acceso a un puerto serial, se proporcionará instrucciones sobre cómo establecer la conexión entre estos y Raspberry Shake al estilo DIY. </w:t>
-      </w:r>
-    </w:p>
-    <w:p>
-      <w:pPr>
-        <w:pStyle w:val="Corpodotexto"/>
-        <w:bidi w:val="0"/>
-        <w:spacing w:lineRule="auto" w:line="331" w:before="0" w:after="0"/>
-        <w:rPr>
-          <w:b w:val="false"/>
-        </w:rPr>
-      </w:pPr>
-      <w:r>
-        <w:rPr>
-          <w:b w:val="false"/>
-        </w:rPr>
+        <w:t>El científico e ingeniero Ángel Rodríguez ha hecho accesible el uso de tecnología sismográfica profesional a personas de todo el mundo gracias a su nuevo invento, Raspberry Shake. El dispositivo, que cabe en la palma de su mano, se presenta como el hermanito del renombrado sismógrafo de seis canales y período corto, OSOP Sixaola. Puede detectar y registrar terremotos a partir de magnitude Richter dos a 80 km, y a partir de Richter a una distancia más de 480 km. Aunque es fácil de utilizar y está listo para su uso una vez sacado de la caja, cualquiera que lo necesite puede encontrar ayuda en la comunidad de Raspberry Shake a través de su foro, o directamente por email o Whatsapp. El dispositivo es perfecto para makers y usuarios de Raspberry Pi que quieran divertirse con algo de ciencia real. Para aquellos usuarios que dispongan de otros ordenadores embebidos con acceso a un puerto serial, se proporcionará instrucciones sobre cómo establecer la conexión entre estos y Raspberry Shake al estilo DIY.</w:t>
+      </w:r>
+    </w:p>
+    <w:p>
+      <w:pPr>
+        <w:pStyle w:val="Corpodotexto"/>
+        <w:rPr/>
+      </w:pPr>
+      <w:r>
+        <w:rPr/>
       </w:r>
     </w:p>
     <w:p>
@@ -932,15 +824,6 @@
           <w:shd w:fill="auto" w:val="clear"/>
         </w:rPr>
         <w:t>.</w:t>
-      </w:r>
-    </w:p>
-    <w:p>
-      <w:pPr>
-        <w:pStyle w:val="Corpodotexto"/>
-        <w:rPr/>
-      </w:pPr>
-      <w:r>
-        <w:rPr/>
       </w:r>
     </w:p>
     <w:p>

</xml_diff>

<commit_message>
Update spanish and portuguese press release.
</commit_message>
<xml_diff>
--- a/raspberryshake-press-es.docx
+++ b/raspberryshake-press-es.docx
@@ -20,7 +20,7 @@
           <w:sz w:val="21"/>
           <w:u w:val="none"/>
           <w:effect w:val="none"/>
-          <w:shd w:fill="auto" w:val="clear"/>
+          <w:shd w:fill="FFFFFF" w:val="clear"/>
         </w:rPr>
       </w:pPr>
       <w:bookmarkStart w:id="0" w:name="docs-internal-guid-40f5fa87-e51f-ed2a-7268-1be64fbe1d22"/>
@@ -38,7 +38,7 @@
           <w:sz w:val="21"/>
           <w:u w:val="none"/>
           <w:effect w:val="none"/>
-          <w:shd w:fill="auto" w:val="clear"/>
+          <w:shd w:fill="FFFFFF" w:val="clear"/>
         </w:rPr>
         <w:t>CONTACTO.</w:t>
       </w:r>
@@ -57,35 +57,36 @@
         <w:pStyle w:val="Corpodotexto"/>
         <w:bidi w:val="0"/>
         <w:spacing w:lineRule="auto" w:line="331" w:before="0" w:after="0"/>
-        <w:rPr>
-          <w:rFonts w:ascii="Arial" w:hAnsi="Arial"/>
-          <w:b w:val="false"/>
-          <w:i w:val="false"/>
-          <w:caps w:val="false"/>
-          <w:smallCaps w:val="false"/>
-          <w:strike w:val="false"/>
-          <w:dstrike w:val="false"/>
-          <w:color w:val="000000"/>
-          <w:sz w:val="21"/>
-          <w:u w:val="none"/>
-          <w:effect w:val="none"/>
-          <w:shd w:fill="auto" w:val="clear"/>
-        </w:rPr>
-      </w:pPr>
-      <w:r>
-        <w:rPr>
-          <w:rFonts w:ascii="Arial" w:hAnsi="Arial"/>
-          <w:b w:val="false"/>
-          <w:i w:val="false"/>
-          <w:caps w:val="false"/>
-          <w:smallCaps w:val="false"/>
-          <w:strike w:val="false"/>
-          <w:dstrike w:val="false"/>
-          <w:color w:val="000000"/>
-          <w:sz w:val="21"/>
-          <w:u w:val="none"/>
-          <w:effect w:val="none"/>
-          <w:shd w:fill="auto" w:val="clear"/>
+        <w:jc w:val="left"/>
+        <w:rPr>
+          <w:rFonts w:ascii="Arial" w:hAnsi="Arial"/>
+          <w:b w:val="false"/>
+          <w:i w:val="false"/>
+          <w:caps w:val="false"/>
+          <w:smallCaps w:val="false"/>
+          <w:strike w:val="false"/>
+          <w:dstrike w:val="false"/>
+          <w:color w:val="000000"/>
+          <w:sz w:val="21"/>
+          <w:u w:val="none"/>
+          <w:effect w:val="none"/>
+          <w:shd w:fill="FFFFFF" w:val="clear"/>
+        </w:rPr>
+      </w:pPr>
+      <w:r>
+        <w:rPr>
+          <w:rFonts w:ascii="Arial" w:hAnsi="Arial"/>
+          <w:b w:val="false"/>
+          <w:i w:val="false"/>
+          <w:caps w:val="false"/>
+          <w:smallCaps w:val="false"/>
+          <w:strike w:val="false"/>
+          <w:dstrike w:val="false"/>
+          <w:color w:val="000000"/>
+          <w:sz w:val="21"/>
+          <w:u w:val="none"/>
+          <w:effect w:val="none"/>
+          <w:shd w:fill="FFFFFF" w:val="clear"/>
         </w:rPr>
         <w:t>Ángel Rodríguez</w:t>
       </w:r>
@@ -95,35 +96,36 @@
         <w:pStyle w:val="Corpodotexto"/>
         <w:bidi w:val="0"/>
         <w:spacing w:lineRule="auto" w:line="331" w:before="0" w:after="0"/>
-        <w:rPr>
-          <w:rFonts w:ascii="Arial" w:hAnsi="Arial"/>
-          <w:b w:val="false"/>
-          <w:i w:val="false"/>
-          <w:caps w:val="false"/>
-          <w:smallCaps w:val="false"/>
-          <w:strike w:val="false"/>
-          <w:dstrike w:val="false"/>
-          <w:color w:val="000000"/>
-          <w:sz w:val="21"/>
-          <w:u w:val="none"/>
-          <w:effect w:val="none"/>
-          <w:shd w:fill="auto" w:val="clear"/>
-        </w:rPr>
-      </w:pPr>
-      <w:r>
-        <w:rPr>
-          <w:rFonts w:ascii="Arial" w:hAnsi="Arial"/>
-          <w:b w:val="false"/>
-          <w:i w:val="false"/>
-          <w:caps w:val="false"/>
-          <w:smallCaps w:val="false"/>
-          <w:strike w:val="false"/>
-          <w:dstrike w:val="false"/>
-          <w:color w:val="000000"/>
-          <w:sz w:val="21"/>
-          <w:u w:val="none"/>
-          <w:effect w:val="none"/>
-          <w:shd w:fill="auto" w:val="clear"/>
+        <w:jc w:val="left"/>
+        <w:rPr>
+          <w:rFonts w:ascii="Arial" w:hAnsi="Arial"/>
+          <w:b w:val="false"/>
+          <w:i w:val="false"/>
+          <w:caps w:val="false"/>
+          <w:smallCaps w:val="false"/>
+          <w:strike w:val="false"/>
+          <w:dstrike w:val="false"/>
+          <w:color w:val="000000"/>
+          <w:sz w:val="21"/>
+          <w:u w:val="none"/>
+          <w:effect w:val="none"/>
+          <w:shd w:fill="FFFFFF" w:val="clear"/>
+        </w:rPr>
+      </w:pPr>
+      <w:r>
+        <w:rPr>
+          <w:rFonts w:ascii="Arial" w:hAnsi="Arial"/>
+          <w:b w:val="false"/>
+          <w:i w:val="false"/>
+          <w:caps w:val="false"/>
+          <w:smallCaps w:val="false"/>
+          <w:strike w:val="false"/>
+          <w:dstrike w:val="false"/>
+          <w:color w:val="000000"/>
+          <w:sz w:val="21"/>
+          <w:u w:val="none"/>
+          <w:effect w:val="none"/>
+          <w:shd w:fill="FFFFFF" w:val="clear"/>
         </w:rPr>
         <w:t>angel@osop.com.pa</w:t>
       </w:r>
@@ -133,35 +135,36 @@
         <w:pStyle w:val="Corpodotexto"/>
         <w:bidi w:val="0"/>
         <w:spacing w:lineRule="auto" w:line="331" w:before="0" w:after="0"/>
-        <w:rPr>
-          <w:rFonts w:ascii="Arial" w:hAnsi="Arial"/>
-          <w:b w:val="false"/>
-          <w:i w:val="false"/>
-          <w:caps w:val="false"/>
-          <w:smallCaps w:val="false"/>
-          <w:strike w:val="false"/>
-          <w:dstrike w:val="false"/>
-          <w:color w:val="000000"/>
-          <w:sz w:val="21"/>
-          <w:u w:val="none"/>
-          <w:effect w:val="none"/>
-          <w:shd w:fill="auto" w:val="clear"/>
-        </w:rPr>
-      </w:pPr>
-      <w:r>
-        <w:rPr>
-          <w:rFonts w:ascii="Arial" w:hAnsi="Arial"/>
-          <w:b w:val="false"/>
-          <w:i w:val="false"/>
-          <w:caps w:val="false"/>
-          <w:smallCaps w:val="false"/>
-          <w:strike w:val="false"/>
-          <w:dstrike w:val="false"/>
-          <w:color w:val="000000"/>
-          <w:sz w:val="21"/>
-          <w:u w:val="none"/>
-          <w:effect w:val="none"/>
-          <w:shd w:fill="auto" w:val="clear"/>
+        <w:jc w:val="left"/>
+        <w:rPr>
+          <w:rFonts w:ascii="Arial" w:hAnsi="Arial"/>
+          <w:b w:val="false"/>
+          <w:i w:val="false"/>
+          <w:caps w:val="false"/>
+          <w:smallCaps w:val="false"/>
+          <w:strike w:val="false"/>
+          <w:dstrike w:val="false"/>
+          <w:color w:val="000000"/>
+          <w:sz w:val="21"/>
+          <w:u w:val="none"/>
+          <w:effect w:val="none"/>
+          <w:shd w:fill="FFFFFF" w:val="clear"/>
+        </w:rPr>
+      </w:pPr>
+      <w:r>
+        <w:rPr>
+          <w:rFonts w:ascii="Arial" w:hAnsi="Arial"/>
+          <w:b w:val="false"/>
+          <w:i w:val="false"/>
+          <w:caps w:val="false"/>
+          <w:smallCaps w:val="false"/>
+          <w:strike w:val="false"/>
+          <w:dstrike w:val="false"/>
+          <w:color w:val="000000"/>
+          <w:sz w:val="21"/>
+          <w:u w:val="none"/>
+          <w:effect w:val="none"/>
+          <w:shd w:fill="FFFFFF" w:val="clear"/>
         </w:rPr>
         <w:t>+1-206-414-6047 USA</w:t>
       </w:r>
@@ -171,35 +174,36 @@
         <w:pStyle w:val="Corpodotexto"/>
         <w:bidi w:val="0"/>
         <w:spacing w:lineRule="auto" w:line="331" w:before="0" w:after="0"/>
-        <w:rPr>
-          <w:rFonts w:ascii="Arial" w:hAnsi="Arial"/>
-          <w:b w:val="false"/>
-          <w:i w:val="false"/>
-          <w:caps w:val="false"/>
-          <w:smallCaps w:val="false"/>
-          <w:strike w:val="false"/>
-          <w:dstrike w:val="false"/>
-          <w:color w:val="000000"/>
-          <w:sz w:val="21"/>
-          <w:u w:val="none"/>
-          <w:effect w:val="none"/>
-          <w:shd w:fill="auto" w:val="clear"/>
-        </w:rPr>
-      </w:pPr>
-      <w:r>
-        <w:rPr>
-          <w:rFonts w:ascii="Arial" w:hAnsi="Arial"/>
-          <w:b w:val="false"/>
-          <w:i w:val="false"/>
-          <w:caps w:val="false"/>
-          <w:smallCaps w:val="false"/>
-          <w:strike w:val="false"/>
-          <w:dstrike w:val="false"/>
-          <w:color w:val="000000"/>
-          <w:sz w:val="21"/>
-          <w:u w:val="none"/>
-          <w:effect w:val="none"/>
-          <w:shd w:fill="auto" w:val="clear"/>
+        <w:jc w:val="left"/>
+        <w:rPr>
+          <w:rFonts w:ascii="Arial" w:hAnsi="Arial"/>
+          <w:b w:val="false"/>
+          <w:i w:val="false"/>
+          <w:caps w:val="false"/>
+          <w:smallCaps w:val="false"/>
+          <w:strike w:val="false"/>
+          <w:dstrike w:val="false"/>
+          <w:color w:val="000000"/>
+          <w:sz w:val="21"/>
+          <w:u w:val="none"/>
+          <w:effect w:val="none"/>
+          <w:shd w:fill="FFFFFF" w:val="clear"/>
+        </w:rPr>
+      </w:pPr>
+      <w:r>
+        <w:rPr>
+          <w:rFonts w:ascii="Arial" w:hAnsi="Arial"/>
+          <w:b w:val="false"/>
+          <w:i w:val="false"/>
+          <w:caps w:val="false"/>
+          <w:smallCaps w:val="false"/>
+          <w:strike w:val="false"/>
+          <w:dstrike w:val="false"/>
+          <w:color w:val="000000"/>
+          <w:sz w:val="21"/>
+          <w:u w:val="none"/>
+          <w:effect w:val="none"/>
+          <w:shd w:fill="FFFFFF" w:val="clear"/>
         </w:rPr>
         <w:t>+507-6747-0012 Panamá</w:t>
       </w:r>
@@ -218,6 +222,7 @@
         <w:pStyle w:val="Corpodotexto"/>
         <w:bidi w:val="0"/>
         <w:spacing w:lineRule="auto" w:line="331" w:before="0" w:after="0"/>
+        <w:jc w:val="left"/>
         <w:rPr>
           <w:rFonts w:ascii="Arial" w:hAnsi="Arial"/>
           <w:b/>
@@ -230,7 +235,7 @@
           <w:sz w:val="21"/>
           <w:u w:val="none"/>
           <w:effect w:val="none"/>
-          <w:shd w:fill="auto" w:val="clear"/>
+          <w:shd w:fill="FFFFFF" w:val="clear"/>
         </w:rPr>
       </w:pPr>
       <w:r>
@@ -246,7 +251,7 @@
           <w:sz w:val="21"/>
           <w:u w:val="none"/>
           <w:effect w:val="none"/>
-          <w:shd w:fill="auto" w:val="clear"/>
+          <w:shd w:fill="FFFFFF" w:val="clear"/>
         </w:rPr>
         <w:t>NO PUBLICAR ANTES DEL 18 DE JULIO DE 2016</w:t>
       </w:r>
@@ -278,7 +283,7 @@
           <w:sz w:val="21"/>
           <w:u w:val="none"/>
           <w:effect w:val="none"/>
-          <w:shd w:fill="auto" w:val="clear"/>
+          <w:shd w:fill="FFFFFF" w:val="clear"/>
         </w:rPr>
       </w:pPr>
       <w:r>
@@ -294,7 +299,7 @@
           <w:sz w:val="21"/>
           <w:u w:val="none"/>
           <w:effect w:val="none"/>
-          <w:shd w:fill="auto" w:val="clear"/>
+          <w:shd w:fill="FFFFFF" w:val="clear"/>
         </w:rPr>
         <w:t>Raspberry Shake, watching the earth move</w:t>
       </w:r>
@@ -317,7 +322,7 @@
           <w:sz w:val="21"/>
           <w:u w:val="none"/>
           <w:effect w:val="none"/>
-          <w:shd w:fill="auto" w:val="clear"/>
+          <w:shd w:fill="FFFFFF" w:val="clear"/>
         </w:rPr>
       </w:pPr>
       <w:r>
@@ -333,38 +338,39 @@
           <w:sz w:val="21"/>
           <w:u w:val="none"/>
           <w:effect w:val="none"/>
-          <w:shd w:fill="auto" w:val="clear"/>
-        </w:rPr>
-        <w:t>Una revolucionario invento hace accesible a todos la tecnología de detección de terremotos</w:t>
-      </w:r>
-    </w:p>
-    <w:p>
-      <w:pPr>
-        <w:pStyle w:val="Corpodotexto"/>
-        <w:rPr/>
-      </w:pPr>
-      <w:r>
-        <w:rPr/>
-      </w:r>
-    </w:p>
-    <w:p>
-      <w:pPr>
-        <w:pStyle w:val="Corpodotexto"/>
-        <w:bidi w:val="0"/>
-        <w:spacing w:lineRule="auto" w:line="331" w:before="0" w:after="0"/>
-        <w:rPr>
-          <w:rFonts w:ascii="Arial" w:hAnsi="Arial"/>
-          <w:b w:val="false"/>
-          <w:i w:val="false"/>
-          <w:caps w:val="false"/>
-          <w:smallCaps w:val="false"/>
-          <w:strike w:val="false"/>
-          <w:dstrike w:val="false"/>
-          <w:color w:val="000000"/>
-          <w:sz w:val="21"/>
-          <w:u w:val="none"/>
-          <w:effect w:val="none"/>
-          <w:shd w:fill="auto" w:val="clear"/>
+          <w:shd w:fill="FFFFFF" w:val="clear"/>
+        </w:rPr>
+        <w:t>Un revolucionario invento hace accesible a todos la tecnología de detección de terremotos</w:t>
+      </w:r>
+    </w:p>
+    <w:p>
+      <w:pPr>
+        <w:pStyle w:val="Corpodotexto"/>
+        <w:rPr/>
+      </w:pPr>
+      <w:r>
+        <w:rPr/>
+      </w:r>
+    </w:p>
+    <w:p>
+      <w:pPr>
+        <w:pStyle w:val="Corpodotexto"/>
+        <w:bidi w:val="0"/>
+        <w:spacing w:lineRule="auto" w:line="331" w:before="0" w:after="0"/>
+        <w:jc w:val="left"/>
+        <w:rPr>
+          <w:rFonts w:ascii="Arial" w:hAnsi="Arial"/>
+          <w:b w:val="false"/>
+          <w:i w:val="false"/>
+          <w:caps w:val="false"/>
+          <w:smallCaps w:val="false"/>
+          <w:strike w:val="false"/>
+          <w:dstrike w:val="false"/>
+          <w:color w:val="000000"/>
+          <w:sz w:val="21"/>
+          <w:u w:val="none"/>
+          <w:effect w:val="none"/>
+          <w:shd w:fill="FFFFFF" w:val="clear"/>
         </w:rPr>
       </w:pPr>
       <w:r>
@@ -380,7 +386,7 @@
           <w:sz w:val="21"/>
           <w:u w:val="none"/>
           <w:effect w:val="none"/>
-          <w:shd w:fill="auto" w:val="clear"/>
+          <w:shd w:fill="FFFFFF" w:val="clear"/>
         </w:rPr>
         <w:t xml:space="preserve">VOLCÁN, CHIRIQUÍ, Panamá. 11 de julio de 2016. </w:t>
       </w:r>
@@ -397,50 +403,85 @@
           <w:sz w:val="21"/>
           <w:u w:val="none"/>
           <w:effect w:val="none"/>
-          <w:shd w:fill="auto" w:val="clear"/>
-        </w:rPr>
-        <w:t>El científico e ingeniero Ángel Rodríguez ha hecho accesible el uso de tecnología sismográfica profesional a personas de todo el mundo gracias a su nuevo invento, Raspberry Shake. El dispositivo, que cabe en la palma de su mano, se presenta como el hermanito del renombrado sismógrafo de seis canales y período corto, OSOP Sixaola. Puede detectar y registrar terremotos a partir de magnitude Richter dos a 80 km, y a partir de Richter a una distancia más de 480 km. Aunque es fácil de utilizar y está listo para su uso una vez sacado de la caja, cualquiera que lo necesite puede encontrar ayuda en la comunidad de Raspberry Shake a través de su foro, o directamente por email o Whatsapp. El dispositivo es perfecto para makers y usuarios de Raspberry Pi que quieran divertirse con algo de ciencia real. Para aquellos usuarios que dispongan de otros ordenadores embebidos con acceso a un puerto serial, se proporcionará instrucciones sobre cómo establecer la conexión entre estos y Raspberry Shake al estilo DIY.</w:t>
-      </w:r>
-    </w:p>
-    <w:p>
-      <w:pPr>
-        <w:pStyle w:val="Corpodotexto"/>
-        <w:rPr/>
-      </w:pPr>
-      <w:r>
-        <w:rPr/>
-      </w:r>
-    </w:p>
-    <w:p>
-      <w:pPr>
-        <w:pStyle w:val="Corpodotexto"/>
-        <w:bidi w:val="0"/>
-        <w:spacing w:lineRule="auto" w:line="331" w:before="0" w:after="0"/>
-        <w:rPr>
-          <w:rFonts w:ascii="Arial" w:hAnsi="Arial"/>
-          <w:b w:val="false"/>
-          <w:i w:val="false"/>
-          <w:caps w:val="false"/>
-          <w:smallCaps w:val="false"/>
-          <w:strike w:val="false"/>
-          <w:dstrike w:val="false"/>
-          <w:color w:val="000000"/>
-          <w:sz w:val="21"/>
-          <w:u w:val="none"/>
-          <w:effect w:val="none"/>
-          <w:shd w:fill="auto" w:val="clear"/>
-        </w:rPr>
-      </w:pPr>
-      <w:r>
-        <w:rPr>
-          <w:caps w:val="false"/>
-          <w:smallCaps w:val="false"/>
-          <w:strike w:val="false"/>
-          <w:dstrike w:val="false"/>
-          <w:color w:val="000000"/>
-          <w:u w:val="none"/>
-          <w:effect w:val="none"/>
-          <w:shd w:fill="auto" w:val="clear"/>
+          <w:shd w:fill="FFFFFF" w:val="clear"/>
+        </w:rPr>
+        <w:t xml:space="preserve">El científico e ingeniero Ángel Rodríguez ha hecho accesible el uso de tecnología sismográfica profesional a personas de todo el mundo gracias a su nuevo invento, Raspberry Shake. El dispositivo, que cabe en la palma de su mano, se presenta como el hermanito del renombrado sismógrafo de seis canales y período corto, OSOP Sixaola. Puede detectar y registrar terremotos a partir de magnitude Richter dos a 80 km, y a partir de </w:t>
+      </w:r>
+      <w:r>
+        <w:rPr>
+          <w:rFonts w:ascii="Arial" w:hAnsi="Arial"/>
+          <w:b w:val="false"/>
+          <w:i w:val="false"/>
+          <w:caps w:val="false"/>
+          <w:smallCaps w:val="false"/>
+          <w:strike w:val="false"/>
+          <w:dstrike w:val="false"/>
+          <w:color w:val="000000"/>
+          <w:sz w:val="21"/>
+          <w:u w:val="none"/>
+          <w:effect w:val="none"/>
+          <w:shd w:fill="FFFFFF" w:val="clear"/>
+        </w:rPr>
+        <w:t>magnitud Ritcher de cuatro</w:t>
+      </w:r>
+      <w:r>
+        <w:rPr>
+          <w:rFonts w:ascii="Arial" w:hAnsi="Arial"/>
+          <w:b w:val="false"/>
+          <w:i w:val="false"/>
+          <w:caps w:val="false"/>
+          <w:smallCaps w:val="false"/>
+          <w:strike w:val="false"/>
+          <w:dstrike w:val="false"/>
+          <w:color w:val="000000"/>
+          <w:sz w:val="21"/>
+          <w:u w:val="none"/>
+          <w:effect w:val="none"/>
+          <w:shd w:fill="FFFFFF" w:val="clear"/>
+        </w:rPr>
+        <w:t xml:space="preserve"> a una distancia más de 480 km. Aunque es fácil de utilizar y está listo para su uso una vez sacado de la caja, cualquiera que lo necesite puede encontrar ayuda en la comunidad de Raspberry Shake a través de su foro, o directamente por email o Whatsapp. El dispositivo es perfecto para makers y usuarios de Raspberry Pi que quieran divertirse con algo de ciencia real. Para aquellos usuarios que dispongan de otros ordenadores embebidos con acceso a un puerto serial, se proporcionará instrucciones sobre cómo establecer la conexión entre estos y Raspberry Shake al estilo DIY.</w:t>
+      </w:r>
+    </w:p>
+    <w:p>
+      <w:pPr>
+        <w:pStyle w:val="Corpodotexto"/>
+        <w:rPr/>
+      </w:pPr>
+      <w:r>
+        <w:rPr/>
+      </w:r>
+    </w:p>
+    <w:p>
+      <w:pPr>
+        <w:pStyle w:val="Corpodotexto"/>
+        <w:bidi w:val="0"/>
+        <w:spacing w:lineRule="auto" w:line="331" w:before="0" w:after="0"/>
+        <w:jc w:val="left"/>
+        <w:rPr>
+          <w:rFonts w:ascii="Arial" w:hAnsi="Arial"/>
+          <w:b w:val="false"/>
+          <w:i w:val="false"/>
+          <w:caps w:val="false"/>
+          <w:smallCaps w:val="false"/>
+          <w:strike w:val="false"/>
+          <w:dstrike w:val="false"/>
+          <w:color w:val="000000"/>
+          <w:sz w:val="21"/>
+          <w:u w:val="none"/>
+          <w:effect w:val="none"/>
+          <w:shd w:fill="FFFFFF" w:val="clear"/>
+        </w:rPr>
+      </w:pPr>
+      <w:r>
+        <w:rPr>
+          <w:caps w:val="false"/>
+          <w:smallCaps w:val="false"/>
+          <w:strike w:val="false"/>
+          <w:dstrike w:val="false"/>
+          <w:color w:val="000000"/>
+          <w:u w:val="none"/>
+          <w:effect w:val="none"/>
+          <w:shd w:fill="FFFFFF" w:val="clear"/>
         </w:rPr>
         <w:t>“</w:t>
       </w:r>
@@ -457,7 +498,7 @@
           <w:sz w:val="21"/>
           <w:u w:val="none"/>
           <w:effect w:val="none"/>
-          <w:shd w:fill="auto" w:val="clear"/>
+          <w:shd w:fill="FFFFFF" w:val="clear"/>
         </w:rPr>
         <w:t>Con Raspberry Shake quiero proporcionarte una forma económica de disfrutar el movimiento de la Tierra. No los masivos terremotos que tumban edificios y se cuentan en las noticias, sino los temblores que ocurren cerca de donde vives, miles cada día. No son tan espléndidos o noticiables, pero no por ello menos interesantes. Este kit te proporciona todo lo que necesitas para hacer un sismógrafo y te permite sincronizarlo con el mismo software escrito y utilizado por el Servicio Geológico de Estados Unidos (USGS por sus siglas en inglés) para ver tus datos” dice Rodríguez.</w:t>
       </w:r>
@@ -475,36 +516,37 @@
       <w:pPr>
         <w:pStyle w:val="Corpodotexto"/>
         <w:bidi w:val="0"/>
-        <w:spacing w:lineRule="auto" w:line="314" w:before="0" w:after="0"/>
-        <w:rPr>
-          <w:rFonts w:ascii="Arial" w:hAnsi="Arial"/>
-          <w:b w:val="false"/>
-          <w:i w:val="false"/>
-          <w:caps w:val="false"/>
-          <w:smallCaps w:val="false"/>
-          <w:strike w:val="false"/>
-          <w:dstrike w:val="false"/>
-          <w:color w:val="000000"/>
-          <w:sz w:val="21"/>
-          <w:u w:val="none"/>
-          <w:effect w:val="none"/>
-          <w:shd w:fill="auto" w:val="clear"/>
-        </w:rPr>
-      </w:pPr>
-      <w:r>
-        <w:rPr>
-          <w:rFonts w:ascii="Arial" w:hAnsi="Arial"/>
-          <w:b w:val="false"/>
-          <w:i w:val="false"/>
-          <w:caps w:val="false"/>
-          <w:smallCaps w:val="false"/>
-          <w:strike w:val="false"/>
-          <w:dstrike w:val="false"/>
-          <w:color w:val="000000"/>
-          <w:sz w:val="21"/>
-          <w:u w:val="none"/>
-          <w:effect w:val="none"/>
-          <w:shd w:fill="auto" w:val="clear"/>
+        <w:spacing w:lineRule="auto" w:line="312" w:before="0" w:after="0"/>
+        <w:jc w:val="left"/>
+        <w:rPr>
+          <w:rFonts w:ascii="Arial" w:hAnsi="Arial"/>
+          <w:b w:val="false"/>
+          <w:i w:val="false"/>
+          <w:caps w:val="false"/>
+          <w:smallCaps w:val="false"/>
+          <w:strike w:val="false"/>
+          <w:dstrike w:val="false"/>
+          <w:color w:val="000000"/>
+          <w:sz w:val="21"/>
+          <w:u w:val="none"/>
+          <w:effect w:val="none"/>
+          <w:shd w:fill="FFFFFF" w:val="clear"/>
+        </w:rPr>
+      </w:pPr>
+      <w:r>
+        <w:rPr>
+          <w:rFonts w:ascii="Arial" w:hAnsi="Arial"/>
+          <w:b w:val="false"/>
+          <w:i w:val="false"/>
+          <w:caps w:val="false"/>
+          <w:smallCaps w:val="false"/>
+          <w:strike w:val="false"/>
+          <w:dstrike w:val="false"/>
+          <w:color w:val="000000"/>
+          <w:sz w:val="21"/>
+          <w:u w:val="none"/>
+          <w:effect w:val="none"/>
+          <w:shd w:fill="FFFFFF" w:val="clear"/>
         </w:rPr>
         <w:t xml:space="preserve">Habiendo trabajado como inventor y mecánico toda su vida, Rodríguez ha dedicado la mayor parte de su carrera a construir cosas. En sus primeros años fabricó </w:t>
       </w:r>
@@ -523,7 +565,7 @@
             <w:sz w:val="21"/>
             <w:u w:val="single"/>
             <w:effect w:val="none"/>
-            <w:shd w:fill="auto" w:val="clear"/>
+            <w:shd w:fill="FFFFFF" w:val="clear"/>
           </w:rPr>
           <w:t>bicicletas y tándems</w:t>
         </w:r>
@@ -541,7 +583,7 @@
           <w:sz w:val="21"/>
           <w:u w:val="none"/>
           <w:effect w:val="none"/>
-          <w:shd w:fill="auto" w:val="clear"/>
+          <w:shd w:fill="FFFFFF" w:val="clear"/>
         </w:rPr>
         <w:t>, pero ahora se ha dado cuenta de que su verdadera pasión es hacer sismógrafos. Trabaja con un grupo internacional de científicos en OSOP construyendo sismógrafos y explorando la tierra para analizar los mensajes que envía a través de sus vibraciones. Ha desarrollado y probado Raspberry Shake desde julio de 2015 y, tras muchas versiones, el prototipo está listo para entrar en producción. Está previsto que se lance al mercado a finales de este año.</w:t>
       </w:r>
@@ -559,36 +601,37 @@
       <w:pPr>
         <w:pStyle w:val="Corpodotexto"/>
         <w:bidi w:val="0"/>
-        <w:spacing w:lineRule="auto" w:line="314" w:before="0" w:after="0"/>
-        <w:rPr>
-          <w:rFonts w:ascii="Arial" w:hAnsi="Arial"/>
-          <w:b w:val="false"/>
-          <w:i w:val="false"/>
-          <w:caps w:val="false"/>
-          <w:smallCaps w:val="false"/>
-          <w:strike w:val="false"/>
-          <w:dstrike w:val="false"/>
-          <w:color w:val="000000"/>
-          <w:sz w:val="21"/>
-          <w:u w:val="none"/>
-          <w:effect w:val="none"/>
-          <w:shd w:fill="auto" w:val="clear"/>
-        </w:rPr>
-      </w:pPr>
-      <w:r>
-        <w:rPr>
-          <w:rFonts w:ascii="Arial" w:hAnsi="Arial"/>
-          <w:b w:val="false"/>
-          <w:i w:val="false"/>
-          <w:caps w:val="false"/>
-          <w:smallCaps w:val="false"/>
-          <w:strike w:val="false"/>
-          <w:dstrike w:val="false"/>
-          <w:color w:val="000000"/>
-          <w:sz w:val="21"/>
-          <w:u w:val="none"/>
-          <w:effect w:val="none"/>
-          <w:shd w:fill="auto" w:val="clear"/>
+        <w:spacing w:lineRule="auto" w:line="312" w:before="0" w:after="0"/>
+        <w:jc w:val="left"/>
+        <w:rPr>
+          <w:rFonts w:ascii="Arial" w:hAnsi="Arial"/>
+          <w:b w:val="false"/>
+          <w:i w:val="false"/>
+          <w:caps w:val="false"/>
+          <w:smallCaps w:val="false"/>
+          <w:strike w:val="false"/>
+          <w:dstrike w:val="false"/>
+          <w:color w:val="000000"/>
+          <w:sz w:val="21"/>
+          <w:u w:val="none"/>
+          <w:effect w:val="none"/>
+          <w:shd w:fill="FFFFFF" w:val="clear"/>
+        </w:rPr>
+      </w:pPr>
+      <w:r>
+        <w:rPr>
+          <w:rFonts w:ascii="Arial" w:hAnsi="Arial"/>
+          <w:b w:val="false"/>
+          <w:i w:val="false"/>
+          <w:caps w:val="false"/>
+          <w:smallCaps w:val="false"/>
+          <w:strike w:val="false"/>
+          <w:dstrike w:val="false"/>
+          <w:color w:val="000000"/>
+          <w:sz w:val="21"/>
+          <w:u w:val="none"/>
+          <w:effect w:val="none"/>
+          <w:shd w:fill="FFFFFF" w:val="clear"/>
         </w:rPr>
         <w:t>Todos los componentes de Raspberry Shake, junto con el libro-guía “Sismología Personal” estarán disponibles exclusivamente en Kickstarter del 18 de julio al 19 de agosto. Quienes apoyen el proyecto pueden optar entre un kit completo que incorpora todos los componentes necesarios, o solo los componentes para incorporarlos a sus dispositivos Raspberry Pi B, B+, 2 B o 3. Durante este período, quienes se unan a la campaña podrán beneficiarse de unos suculentos descuentos.</w:t>
       </w:r>
@@ -607,35 +650,36 @@
         <w:pStyle w:val="Corpodotexto"/>
         <w:bidi w:val="0"/>
         <w:spacing w:lineRule="auto" w:line="331" w:before="0" w:after="0"/>
-        <w:rPr>
-          <w:rFonts w:ascii="Arial" w:hAnsi="Arial"/>
-          <w:b w:val="false"/>
-          <w:i w:val="false"/>
-          <w:caps w:val="false"/>
-          <w:smallCaps w:val="false"/>
-          <w:strike w:val="false"/>
-          <w:dstrike w:val="false"/>
-          <w:color w:val="000000"/>
-          <w:sz w:val="21"/>
-          <w:u w:val="none"/>
-          <w:effect w:val="none"/>
-          <w:shd w:fill="auto" w:val="clear"/>
-        </w:rPr>
-      </w:pPr>
-      <w:r>
-        <w:rPr>
-          <w:rFonts w:ascii="Arial" w:hAnsi="Arial"/>
-          <w:b w:val="false"/>
-          <w:i w:val="false"/>
-          <w:caps w:val="false"/>
-          <w:smallCaps w:val="false"/>
-          <w:strike w:val="false"/>
-          <w:dstrike w:val="false"/>
-          <w:color w:val="000000"/>
-          <w:sz w:val="21"/>
-          <w:u w:val="none"/>
-          <w:effect w:val="none"/>
-          <w:shd w:fill="auto" w:val="clear"/>
+        <w:jc w:val="left"/>
+        <w:rPr>
+          <w:rFonts w:ascii="Arial" w:hAnsi="Arial"/>
+          <w:b w:val="false"/>
+          <w:i w:val="false"/>
+          <w:caps w:val="false"/>
+          <w:smallCaps w:val="false"/>
+          <w:strike w:val="false"/>
+          <w:dstrike w:val="false"/>
+          <w:color w:val="000000"/>
+          <w:sz w:val="21"/>
+          <w:u w:val="none"/>
+          <w:effect w:val="none"/>
+          <w:shd w:fill="FFFFFF" w:val="clear"/>
+        </w:rPr>
+      </w:pPr>
+      <w:r>
+        <w:rPr>
+          <w:rFonts w:ascii="Arial" w:hAnsi="Arial"/>
+          <w:b w:val="false"/>
+          <w:i w:val="false"/>
+          <w:caps w:val="false"/>
+          <w:smallCaps w:val="false"/>
+          <w:strike w:val="false"/>
+          <w:dstrike w:val="false"/>
+          <w:color w:val="000000"/>
+          <w:sz w:val="21"/>
+          <w:u w:val="none"/>
+          <w:effect w:val="none"/>
+          <w:shd w:fill="FFFFFF" w:val="clear"/>
         </w:rPr>
         <w:t xml:space="preserve">Para más información sobre Raspberry Shake pueden visitar nuestra </w:t>
       </w:r>
@@ -662,7 +706,7 @@
           <w:sz w:val="21"/>
           <w:u w:val="single"/>
           <w:effect w:val="none"/>
-          <w:shd w:fill="auto" w:val="clear"/>
+          <w:shd w:fill="FFFFFF" w:val="clear"/>
         </w:rPr>
         <w:t>página web</w:t>
       </w:r>
@@ -679,7 +723,7 @@
           <w:color w:val="000000"/>
           <w:u w:val="none"/>
           <w:effect w:val="none"/>
-          <w:shd w:fill="auto" w:val="clear"/>
+          <w:shd w:fill="FFFFFF" w:val="clear"/>
         </w:rPr>
         <w:t xml:space="preserve"> </w:t>
       </w:r>
@@ -696,7 +740,7 @@
           <w:sz w:val="21"/>
           <w:u w:val="none"/>
           <w:effect w:val="none"/>
-          <w:shd w:fill="auto" w:val="clear"/>
+          <w:shd w:fill="FFFFFF" w:val="clear"/>
         </w:rPr>
         <w:t xml:space="preserve">o seguirnos en </w:t>
       </w:r>
@@ -715,7 +759,7 @@
             <w:sz w:val="21"/>
             <w:u w:val="single"/>
             <w:effect w:val="none"/>
-            <w:shd w:fill="auto" w:val="clear"/>
+            <w:shd w:fill="FFFFFF" w:val="clear"/>
           </w:rPr>
           <w:t>Facebook</w:t>
         </w:r>
@@ -733,7 +777,7 @@
           <w:sz w:val="21"/>
           <w:u w:val="none"/>
           <w:effect w:val="none"/>
-          <w:shd w:fill="auto" w:val="clear"/>
+          <w:shd w:fill="FFFFFF" w:val="clear"/>
         </w:rPr>
         <w:t xml:space="preserve">, </w:t>
       </w:r>
@@ -752,7 +796,7 @@
             <w:sz w:val="21"/>
             <w:u w:val="single"/>
             <w:effect w:val="none"/>
-            <w:shd w:fill="auto" w:val="clear"/>
+            <w:shd w:fill="FFFFFF" w:val="clear"/>
           </w:rPr>
           <w:t>Twitter</w:t>
         </w:r>
@@ -767,7 +811,7 @@
           <w:color w:val="000000"/>
           <w:u w:val="none"/>
           <w:effect w:val="none"/>
-          <w:shd w:fill="auto" w:val="clear"/>
+          <w:shd w:fill="FFFFFF" w:val="clear"/>
         </w:rPr>
         <w:t xml:space="preserve"> </w:t>
       </w:r>
@@ -784,7 +828,7 @@
           <w:sz w:val="21"/>
           <w:u w:val="none"/>
           <w:effect w:val="none"/>
-          <w:shd w:fill="auto" w:val="clear"/>
+          <w:shd w:fill="FFFFFF" w:val="clear"/>
         </w:rPr>
         <w:t xml:space="preserve">e </w:t>
       </w:r>
@@ -803,7 +847,7 @@
             <w:sz w:val="21"/>
             <w:u w:val="single"/>
             <w:effect w:val="none"/>
-            <w:shd w:fill="auto" w:val="clear"/>
+            <w:shd w:fill="FFFFFF" w:val="clear"/>
           </w:rPr>
           <w:t>Instagram</w:t>
         </w:r>
@@ -821,7 +865,7 @@
           <w:sz w:val="21"/>
           <w:u w:val="none"/>
           <w:effect w:val="none"/>
-          <w:shd w:fill="auto" w:val="clear"/>
+          <w:shd w:fill="FFFFFF" w:val="clear"/>
         </w:rPr>
         <w:t>.</w:t>
       </w:r>
@@ -844,7 +888,7 @@
           <w:sz w:val="21"/>
           <w:u w:val="none"/>
           <w:effect w:val="none"/>
-          <w:shd w:fill="auto" w:val="clear"/>
+          <w:shd w:fill="FFFFFF" w:val="clear"/>
         </w:rPr>
       </w:pPr>
       <w:r>
@@ -860,7 +904,7 @@
           <w:sz w:val="21"/>
           <w:u w:val="none"/>
           <w:effect w:val="none"/>
-          <w:shd w:fill="auto" w:val="clear"/>
+          <w:shd w:fill="FFFFFF" w:val="clear"/>
         </w:rPr>
         <w:t>###</w:t>
       </w:r>

</xml_diff>